<commit_message>
Added zip that contains the latex TAIA PROJECT REPORT
</commit_message>
<xml_diff>
--- a/docs/Arquitectura Projecte.docx
+++ b/docs/Arquitectura Projecte.docx
@@ -469,7 +469,13 @@
     </w:p>
     <w:p>
       <w:r>
-        <w:t xml:space="preserve">Classe que esta pensada per parametritzar i relacionar la classe Agent amb la configuració externa a </w:t>
+        <w:t>Classe que esta pensada per parametritzar i relacionar l</w:t>
+      </w:r>
+      <w:r>
+        <w:t>’</w:t>
+      </w:r>
+      <w:r>
+        <w:t xml:space="preserve">Agent amb la configuració externa a </w:t>
       </w:r>
       <w:proofErr w:type="spellStart"/>
       <w:r>
@@ -553,7 +559,13 @@
       </w:r>
       <w:proofErr w:type="spellEnd"/>
       <w:r>
-        <w:t xml:space="preserve">, vol dir que hi ha un model i que s’espera entrenar fent us de </w:t>
+        <w:t>, vol dir que hi ha un model i que s’espera entrenar</w:t>
+      </w:r>
+      <w:r>
+        <w:t xml:space="preserve">-lo </w:t>
+      </w:r>
+      <w:r>
+        <w:t xml:space="preserve">fent us de </w:t>
       </w:r>
       <w:proofErr w:type="spellStart"/>
       <w:r>
@@ -776,7 +788,19 @@
         <w:rPr>
           <w:lang w:val="en-US"/>
         </w:rPr>
-        <w:t>entrenada</w:t>
+        <w:t>ent</w:t>
+      </w:r>
+      <w:r>
+        <w:rPr>
+          <w:lang w:val="en-US"/>
+        </w:rPr>
+        <w:t>er</w:t>
+      </w:r>
+      <w:r>
+        <w:rPr>
+          <w:lang w:val="en-US"/>
+        </w:rPr>
+        <w:t>nada</w:t>
       </w:r>
       <w:proofErr w:type="spellEnd"/>
       <w:r>
@@ -1093,11 +1117,9 @@
       <w:r>
         <w:t xml:space="preserve">Per observar el procés d’entrenament quan esta </w:t>
       </w:r>
-      <w:proofErr w:type="spellStart"/>
-      <w:r>
-        <w:t>correguent</w:t>
-      </w:r>
-      <w:proofErr w:type="spellEnd"/>
+      <w:r>
+        <w:t>corrent</w:t>
+      </w:r>
       <w:r>
         <w:t xml:space="preserve"> el procés o quan no, ens </w:t>
       </w:r>

</xml_diff>